<commit_message>
Second Day Nine Week
</commit_message>
<xml_diff>
--- a/01072019KaungPyaeSoneTun.docx
+++ b/01072019KaungPyaeSoneTun.docx
@@ -594,6 +594,14 @@
                 <w:bCs/>
               </w:rPr>
             </w:pPr>
+            <w:r>
+              <w:rPr>
+                <w:rFonts w:ascii="Arial" w:hAnsi="Arial" w:cs="Arial"/>
+                <w:b/>
+                <w:bCs/>
+              </w:rPr>
+              <w:t>2.7.2019</w:t>
+            </w:r>
           </w:p>
         </w:tc>
         <w:tc>
@@ -608,6 +616,65 @@
                 <w:bCs/>
               </w:rPr>
             </w:pPr>
+            <w:r>
+              <w:rPr>
+                <w:rFonts w:ascii="Arial" w:hAnsi="Arial" w:cs="Arial"/>
+                <w:b/>
+                <w:bCs/>
+              </w:rPr>
+              <w:t>1.Java Assignment (Bizleap Hr Intern Project)</w:t>
+            </w:r>
+          </w:p>
+          <w:p>
+            <w:pPr>
+              <w:rPr>
+                <w:rFonts w:ascii="Arial" w:hAnsi="Arial" w:cs="Arial"/>
+                <w:b/>
+                <w:bCs/>
+              </w:rPr>
+            </w:pPr>
+            <w:r>
+              <w:rPr>
+                <w:rFonts w:ascii="Arial" w:hAnsi="Arial" w:cs="Arial"/>
+                <w:b/>
+                <w:bCs/>
+              </w:rPr>
+              <w:t>2.Code Review</w:t>
+            </w:r>
+          </w:p>
+          <w:p>
+            <w:pPr>
+              <w:rPr>
+                <w:rFonts w:ascii="Arial" w:hAnsi="Arial" w:cs="Arial"/>
+                <w:b/>
+                <w:bCs/>
+              </w:rPr>
+            </w:pPr>
+            <w:r>
+              <w:rPr>
+                <w:rFonts w:ascii="Arial" w:hAnsi="Arial" w:cs="Arial"/>
+                <w:b/>
+                <w:bCs/>
+              </w:rPr>
+              <w:t>3.Planning Project Discussion</w:t>
+            </w:r>
+          </w:p>
+          <w:p>
+            <w:pPr>
+              <w:rPr>
+                <w:rFonts w:ascii="Arial" w:hAnsi="Arial" w:cs="Arial"/>
+                <w:b/>
+                <w:bCs/>
+              </w:rPr>
+            </w:pPr>
+            <w:r>
+              <w:rPr>
+                <w:rFonts w:ascii="Arial" w:hAnsi="Arial" w:cs="Arial"/>
+                <w:b/>
+                <w:bCs/>
+              </w:rPr>
+              <w:t>4. Bizleap-HR Testing</w:t>
+            </w:r>
           </w:p>
         </w:tc>
         <w:tc>
@@ -623,6 +690,16 @@
                 <w:bCs/>
               </w:rPr>
             </w:pPr>
+            <w:r>
+              <w:rPr>
+                <w:rFonts w:ascii="Arial" w:hAnsi="Arial" w:cs="Arial"/>
+                <w:b/>
+                <w:bCs/>
+              </w:rPr>
+              <w:t>Done</w:t>
+            </w:r>
+            <w:bookmarkStart w:id="0" w:name="_GoBack"/>
+            <w:bookmarkEnd w:id="0"/>
           </w:p>
         </w:tc>
         <w:tc>
@@ -666,8 +743,6 @@
               </w:rPr>
               <w:t>3</w:t>
             </w:r>
-            <w:bookmarkStart w:id="0" w:name="_GoBack"/>
-            <w:bookmarkEnd w:id="0"/>
           </w:p>
         </w:tc>
         <w:tc>
@@ -869,6 +944,7 @@
           <w:sz w:val="24"/>
           <w:szCs w:val="24"/>
         </w:rPr>
+        <w:lastRenderedPageBreak/>
         <w:t xml:space="preserve">Signature </w:t>
       </w:r>
       <w:r>
@@ -1715,7 +1791,7 @@
   <a:extraClrSchemeLst/>
   <a:extLst>
     <a:ext uri="{05A4C25C-085E-4340-85A3-A5531E510DB2}">
-      <thm15:themeFamily xmlns="" xmlns:thm15="http://schemas.microsoft.com/office/thememl/2012/main" name="Office Theme" id="{62F939B6-93AF-4DB8-9C6B-D6C7DFDC589F}" vid="{4A3C46E8-61CC-4603-A589-7422A47A8E4A}"/>
+      <thm15:themeFamily xmlns:thm15="http://schemas.microsoft.com/office/thememl/2012/main" xmlns="" name="Office Theme" id="{62F939B6-93AF-4DB8-9C6B-D6C7DFDC589F}" vid="{4A3C46E8-61CC-4603-A589-7422A47A8E4A}"/>
     </a:ext>
   </a:extLst>
 </a:theme>
@@ -1726,7 +1802,7 @@
 </file>
 
 <file path=customXml/itemProps1.xml><?xml version="1.0" encoding="utf-8"?>
-<ds:datastoreItem xmlns:ds="http://schemas.openxmlformats.org/officeDocument/2006/customXml" ds:itemID="{F92B2443-949A-436E-9732-06F6973D6DB3}">
+<ds:datastoreItem xmlns:ds="http://schemas.openxmlformats.org/officeDocument/2006/customXml" ds:itemID="{55ECC1C3-961B-4003-999C-14DB1F7AF655}">
   <ds:schemaRefs>
     <ds:schemaRef ds:uri="http://schemas.openxmlformats.org/officeDocument/2006/bibliography"/>
   </ds:schemaRefs>

</xml_diff>

<commit_message>
Nine week third day
</commit_message>
<xml_diff>
--- a/01072019KaungPyaeSoneTun.docx
+++ b/01072019KaungPyaeSoneTun.docx
@@ -698,8 +698,6 @@
               </w:rPr>
               <w:t>Done</w:t>
             </w:r>
-            <w:bookmarkStart w:id="0" w:name="_GoBack"/>
-            <w:bookmarkEnd w:id="0"/>
           </w:p>
         </w:tc>
         <w:tc>
@@ -758,6 +756,14 @@
                 <w:bCs/>
               </w:rPr>
             </w:pPr>
+            <w:r>
+              <w:rPr>
+                <w:rFonts w:ascii="Arial" w:hAnsi="Arial" w:cs="Arial"/>
+                <w:b/>
+                <w:bCs/>
+              </w:rPr>
+              <w:t>3.7.2019</w:t>
+            </w:r>
           </w:p>
         </w:tc>
         <w:tc>
@@ -772,6 +778,48 @@
                 <w:bCs/>
               </w:rPr>
             </w:pPr>
+            <w:r>
+              <w:rPr>
+                <w:rFonts w:ascii="Arial" w:hAnsi="Arial" w:cs="Arial"/>
+                <w:b/>
+                <w:bCs/>
+              </w:rPr>
+              <w:t>1.Java Assignment (Bizleap Hr Intern Project)</w:t>
+            </w:r>
+          </w:p>
+          <w:p>
+            <w:pPr>
+              <w:rPr>
+                <w:rFonts w:ascii="Arial" w:hAnsi="Arial" w:cs="Arial"/>
+                <w:b/>
+                <w:bCs/>
+              </w:rPr>
+            </w:pPr>
+            <w:r>
+              <w:rPr>
+                <w:rFonts w:ascii="Arial" w:hAnsi="Arial" w:cs="Arial"/>
+                <w:b/>
+                <w:bCs/>
+              </w:rPr>
+              <w:t>2.Code Review</w:t>
+            </w:r>
+          </w:p>
+          <w:p>
+            <w:pPr>
+              <w:rPr>
+                <w:rFonts w:ascii="Arial" w:hAnsi="Arial" w:cs="Arial"/>
+                <w:b/>
+                <w:bCs/>
+              </w:rPr>
+            </w:pPr>
+            <w:r>
+              <w:rPr>
+                <w:rFonts w:ascii="Arial" w:hAnsi="Arial" w:cs="Arial"/>
+                <w:b/>
+                <w:bCs/>
+              </w:rPr>
+              <w:t>3.Lazy Initialization</w:t>
+            </w:r>
           </w:p>
         </w:tc>
         <w:tc>
@@ -787,6 +835,16 @@
                 <w:bCs/>
               </w:rPr>
             </w:pPr>
+            <w:r>
+              <w:rPr>
+                <w:rFonts w:ascii="Arial" w:hAnsi="Arial" w:cs="Arial"/>
+                <w:b/>
+                <w:bCs/>
+              </w:rPr>
+              <w:t>Done</w:t>
+            </w:r>
+            <w:bookmarkStart w:id="0" w:name="_GoBack"/>
+            <w:bookmarkEnd w:id="0"/>
           </w:p>
         </w:tc>
         <w:tc>
@@ -1791,7 +1849,7 @@
   <a:extraClrSchemeLst/>
   <a:extLst>
     <a:ext uri="{05A4C25C-085E-4340-85A3-A5531E510DB2}">
-      <thm15:themeFamily xmlns:thm15="http://schemas.microsoft.com/office/thememl/2012/main" xmlns="" name="Office Theme" id="{62F939B6-93AF-4DB8-9C6B-D6C7DFDC589F}" vid="{4A3C46E8-61CC-4603-A589-7422A47A8E4A}"/>
+      <thm15:themeFamily xmlns="" xmlns:thm15="http://schemas.microsoft.com/office/thememl/2012/main" name="Office Theme" id="{62F939B6-93AF-4DB8-9C6B-D6C7DFDC589F}" vid="{4A3C46E8-61CC-4603-A589-7422A47A8E4A}"/>
     </a:ext>
   </a:extLst>
 </a:theme>
@@ -1802,7 +1860,7 @@
 </file>
 
 <file path=customXml/itemProps1.xml><?xml version="1.0" encoding="utf-8"?>
-<ds:datastoreItem xmlns:ds="http://schemas.openxmlformats.org/officeDocument/2006/customXml" ds:itemID="{55ECC1C3-961B-4003-999C-14DB1F7AF655}">
+<ds:datastoreItem xmlns:ds="http://schemas.openxmlformats.org/officeDocument/2006/customXml" ds:itemID="{B5B5C803-AF9B-4A5A-BEA8-A21D8E58F7FE}">
   <ds:schemaRefs>
     <ds:schemaRef ds:uri="http://schemas.openxmlformats.org/officeDocument/2006/bibliography"/>
   </ds:schemaRefs>

</xml_diff>

<commit_message>
Nine week 4th day
</commit_message>
<xml_diff>
--- a/01072019KaungPyaeSoneTun.docx
+++ b/01072019KaungPyaeSoneTun.docx
@@ -843,8 +843,204 @@
               </w:rPr>
               <w:t>Done</w:t>
             </w:r>
+          </w:p>
+        </w:tc>
+        <w:tc>
+          <w:tcPr>
+            <w:tcW w:w="1448" w:type="dxa"/>
+          </w:tcPr>
+          <w:p>
+            <w:pPr>
+              <w:jc w:val="center"/>
+              <w:rPr>
+                <w:rFonts w:ascii="Arial" w:hAnsi="Arial" w:cs="Arial"/>
+                <w:b/>
+                <w:bCs/>
+              </w:rPr>
+            </w:pPr>
+          </w:p>
+        </w:tc>
+      </w:tr>
+      <w:tr>
+        <w:trPr>
+          <w:trHeight w:val="849"/>
+        </w:trPr>
+        <w:tc>
+          <w:tcPr>
+            <w:tcW w:w="760" w:type="dxa"/>
+          </w:tcPr>
+          <w:p>
+            <w:pPr>
+              <w:jc w:val="center"/>
+              <w:rPr>
+                <w:rFonts w:ascii="Arial" w:hAnsi="Arial" w:cs="Arial"/>
+                <w:b/>
+                <w:bCs/>
+              </w:rPr>
+            </w:pPr>
+            <w:r>
+              <w:rPr>
+                <w:rFonts w:ascii="Arial" w:hAnsi="Arial" w:cs="Arial"/>
+                <w:b/>
+                <w:bCs/>
+              </w:rPr>
+              <w:t>4</w:t>
+            </w:r>
+          </w:p>
+        </w:tc>
+        <w:tc>
+          <w:tcPr>
+            <w:tcW w:w="1645" w:type="dxa"/>
+          </w:tcPr>
+          <w:p>
+            <w:pPr>
+              <w:jc w:val="center"/>
+              <w:rPr>
+                <w:rFonts w:ascii="Arial" w:hAnsi="Arial" w:cs="Arial"/>
+                <w:b/>
+                <w:bCs/>
+              </w:rPr>
+            </w:pPr>
+            <w:r>
+              <w:rPr>
+                <w:rFonts w:ascii="Arial" w:hAnsi="Arial" w:cs="Arial"/>
+                <w:b/>
+                <w:bCs/>
+              </w:rPr>
+              <w:t>4.7.2019</w:t>
+            </w:r>
+          </w:p>
+        </w:tc>
+        <w:tc>
+          <w:tcPr>
+            <w:tcW w:w="3721" w:type="dxa"/>
+          </w:tcPr>
+          <w:p>
+            <w:pPr>
+              <w:rPr>
+                <w:rFonts w:ascii="Arial" w:hAnsi="Arial" w:cs="Arial"/>
+                <w:b/>
+                <w:bCs/>
+              </w:rPr>
+            </w:pPr>
+            <w:r>
+              <w:rPr>
+                <w:rFonts w:ascii="Arial" w:hAnsi="Arial" w:cs="Arial"/>
+                <w:b/>
+                <w:bCs/>
+              </w:rPr>
+              <w:t>1.Java Assignment (Bizleap Hr Intern Project)</w:t>
+            </w:r>
+          </w:p>
+          <w:p>
+            <w:pPr>
+              <w:rPr>
+                <w:rFonts w:ascii="Arial" w:hAnsi="Arial" w:cs="Arial"/>
+                <w:b/>
+                <w:bCs/>
+              </w:rPr>
+            </w:pPr>
+            <w:r>
+              <w:rPr>
+                <w:rFonts w:ascii="Arial" w:hAnsi="Arial" w:cs="Arial"/>
+                <w:b/>
+                <w:bCs/>
+              </w:rPr>
+              <w:t>2.Code Review</w:t>
+            </w:r>
+          </w:p>
+          <w:p>
+            <w:pPr>
+              <w:rPr>
+                <w:rFonts w:ascii="Arial" w:hAnsi="Arial" w:cs="Arial"/>
+                <w:b/>
+                <w:bCs/>
+              </w:rPr>
+            </w:pPr>
+            <w:r>
+              <w:rPr>
+                <w:rFonts w:ascii="Arial" w:hAnsi="Arial" w:cs="Arial"/>
+                <w:b/>
+                <w:bCs/>
+              </w:rPr>
+              <w:t>3.Rest Lecture</w:t>
+            </w:r>
+          </w:p>
+          <w:p>
+            <w:pPr>
+              <w:rPr>
+                <w:rFonts w:ascii="Arial" w:hAnsi="Arial" w:cs="Arial"/>
+                <w:b/>
+                <w:bCs/>
+              </w:rPr>
+            </w:pPr>
+            <w:r>
+              <w:rPr>
+                <w:rFonts w:ascii="Arial" w:hAnsi="Arial" w:cs="Arial"/>
+                <w:b/>
+                <w:bCs/>
+              </w:rPr>
+              <w:t>4.Rest Implementation</w:t>
+            </w:r>
+          </w:p>
+          <w:p>
+            <w:pPr>
+              <w:rPr>
+                <w:rFonts w:ascii="Arial" w:hAnsi="Arial" w:cs="Arial"/>
+                <w:b/>
+                <w:bCs/>
+              </w:rPr>
+            </w:pPr>
+            <w:r>
+              <w:rPr>
+                <w:rFonts w:ascii="Arial" w:hAnsi="Arial" w:cs="Arial"/>
+                <w:b/>
+                <w:bCs/>
+              </w:rPr>
+              <w:t>5.Bizleap-HR Testing</w:t>
+            </w:r>
+          </w:p>
+          <w:p>
+            <w:pPr>
+              <w:rPr>
+                <w:rFonts w:ascii="Arial" w:hAnsi="Arial" w:cs="Arial"/>
+                <w:b/>
+                <w:bCs/>
+              </w:rPr>
+            </w:pPr>
+            <w:r>
+              <w:rPr>
+                <w:rFonts w:ascii="Arial" w:hAnsi="Arial" w:cs="Arial"/>
+                <w:b/>
+                <w:bCs/>
+              </w:rPr>
+              <w:t>6.Deploy Script</w:t>
+            </w:r>
             <w:bookmarkStart w:id="0" w:name="_GoBack"/>
             <w:bookmarkEnd w:id="0"/>
+          </w:p>
+        </w:tc>
+        <w:tc>
+          <w:tcPr>
+            <w:tcW w:w="3069" w:type="dxa"/>
+          </w:tcPr>
+          <w:p>
+            <w:pPr>
+              <w:jc w:val="center"/>
+              <w:rPr>
+                <w:rFonts w:ascii="Arial" w:hAnsi="Arial" w:cs="Arial"/>
+                <w:b/>
+                <w:bCs/>
+              </w:rPr>
+            </w:pPr>
+            <w:r>
+              <w:rPr>
+                <w:rFonts w:ascii="Arial" w:hAnsi="Arial" w:cs="Arial"/>
+                <w:b/>
+                <w:bCs/>
+              </w:rPr>
+              <w:t>Done</w:t>
+            </w:r>
           </w:p>
         </w:tc>
         <w:tc>
@@ -918,6 +1114,7 @@
           <w:sz w:val="28"/>
           <w:szCs w:val="28"/>
         </w:rPr>
+        <w:lastRenderedPageBreak/>
         <w:t xml:space="preserve">Supervisor’s Comment </w:t>
       </w:r>
     </w:p>
@@ -1002,7 +1199,6 @@
           <w:sz w:val="24"/>
           <w:szCs w:val="24"/>
         </w:rPr>
-        <w:lastRenderedPageBreak/>
         <w:t xml:space="preserve">Signature </w:t>
       </w:r>
       <w:r>
@@ -1849,7 +2045,7 @@
   <a:extraClrSchemeLst/>
   <a:extLst>
     <a:ext uri="{05A4C25C-085E-4340-85A3-A5531E510DB2}">
-      <thm15:themeFamily xmlns="" xmlns:thm15="http://schemas.microsoft.com/office/thememl/2012/main" name="Office Theme" id="{62F939B6-93AF-4DB8-9C6B-D6C7DFDC589F}" vid="{4A3C46E8-61CC-4603-A589-7422A47A8E4A}"/>
+      <thm15:themeFamily xmlns:thm15="http://schemas.microsoft.com/office/thememl/2012/main" xmlns="" name="Office Theme" id="{62F939B6-93AF-4DB8-9C6B-D6C7DFDC589F}" vid="{4A3C46E8-61CC-4603-A589-7422A47A8E4A}"/>
     </a:ext>
   </a:extLst>
 </a:theme>
@@ -1860,7 +2056,7 @@
 </file>
 
 <file path=customXml/itemProps1.xml><?xml version="1.0" encoding="utf-8"?>
-<ds:datastoreItem xmlns:ds="http://schemas.openxmlformats.org/officeDocument/2006/customXml" ds:itemID="{B5B5C803-AF9B-4A5A-BEA8-A21D8E58F7FE}">
+<ds:datastoreItem xmlns:ds="http://schemas.openxmlformats.org/officeDocument/2006/customXml" ds:itemID="{95B4379C-2C7B-4928-AEE5-F31690901C35}">
   <ds:schemaRefs>
     <ds:schemaRef ds:uri="http://schemas.openxmlformats.org/officeDocument/2006/bibliography"/>
   </ds:schemaRefs>

</xml_diff>

<commit_message>
nine week fifth day
</commit_message>
<xml_diff>
--- a/01072019KaungPyaeSoneTun.docx
+++ b/01072019KaungPyaeSoneTun.docx
@@ -1016,31 +1016,176 @@
               </w:rPr>
               <w:t>6.Deploy Script</w:t>
             </w:r>
+          </w:p>
+        </w:tc>
+        <w:tc>
+          <w:tcPr>
+            <w:tcW w:w="3069" w:type="dxa"/>
+          </w:tcPr>
+          <w:p>
+            <w:pPr>
+              <w:jc w:val="center"/>
+              <w:rPr>
+                <w:rFonts w:ascii="Arial" w:hAnsi="Arial" w:cs="Arial"/>
+                <w:b/>
+                <w:bCs/>
+              </w:rPr>
+            </w:pPr>
+            <w:r>
+              <w:rPr>
+                <w:rFonts w:ascii="Arial" w:hAnsi="Arial" w:cs="Arial"/>
+                <w:b/>
+                <w:bCs/>
+              </w:rPr>
+              <w:t>Done</w:t>
+            </w:r>
+          </w:p>
+        </w:tc>
+        <w:tc>
+          <w:tcPr>
+            <w:tcW w:w="1448" w:type="dxa"/>
+          </w:tcPr>
+          <w:p>
+            <w:pPr>
+              <w:jc w:val="center"/>
+              <w:rPr>
+                <w:rFonts w:ascii="Arial" w:hAnsi="Arial" w:cs="Arial"/>
+                <w:b/>
+                <w:bCs/>
+              </w:rPr>
+            </w:pPr>
+          </w:p>
+        </w:tc>
+      </w:tr>
+      <w:tr>
+        <w:trPr>
+          <w:trHeight w:val="849"/>
+        </w:trPr>
+        <w:tc>
+          <w:tcPr>
+            <w:tcW w:w="760" w:type="dxa"/>
+          </w:tcPr>
+          <w:p>
+            <w:pPr>
+              <w:jc w:val="center"/>
+              <w:rPr>
+                <w:rFonts w:ascii="Arial" w:hAnsi="Arial" w:cs="Arial"/>
+                <w:b/>
+                <w:bCs/>
+              </w:rPr>
+            </w:pPr>
+            <w:r>
+              <w:rPr>
+                <w:rFonts w:ascii="Arial" w:hAnsi="Arial" w:cs="Arial"/>
+                <w:b/>
+                <w:bCs/>
+              </w:rPr>
+              <w:t>5</w:t>
+            </w:r>
+          </w:p>
+        </w:tc>
+        <w:tc>
+          <w:tcPr>
+            <w:tcW w:w="1645" w:type="dxa"/>
+          </w:tcPr>
+          <w:p>
+            <w:pPr>
+              <w:jc w:val="center"/>
+              <w:rPr>
+                <w:rFonts w:ascii="Arial" w:hAnsi="Arial" w:cs="Arial"/>
+                <w:b/>
+                <w:bCs/>
+              </w:rPr>
+            </w:pPr>
+            <w:r>
+              <w:rPr>
+                <w:rFonts w:ascii="Arial" w:hAnsi="Arial" w:cs="Arial"/>
+                <w:b/>
+                <w:bCs/>
+              </w:rPr>
+              <w:t>5.7.2019</w:t>
+            </w:r>
+          </w:p>
+        </w:tc>
+        <w:tc>
+          <w:tcPr>
+            <w:tcW w:w="3721" w:type="dxa"/>
+          </w:tcPr>
+          <w:p>
+            <w:pPr>
+              <w:rPr>
+                <w:rFonts w:ascii="Arial" w:hAnsi="Arial" w:cs="Arial"/>
+                <w:b/>
+                <w:bCs/>
+              </w:rPr>
+            </w:pPr>
+            <w:r>
+              <w:rPr>
+                <w:rFonts w:ascii="Arial" w:hAnsi="Arial" w:cs="Arial"/>
+                <w:b/>
+                <w:bCs/>
+              </w:rPr>
+              <w:t>1.Java Assignment (Bizleap Hr Intern Project)</w:t>
+            </w:r>
+          </w:p>
+          <w:p>
+            <w:pPr>
+              <w:rPr>
+                <w:rFonts w:ascii="Arial" w:hAnsi="Arial" w:cs="Arial"/>
+                <w:b/>
+                <w:bCs/>
+              </w:rPr>
+            </w:pPr>
+            <w:r>
+              <w:rPr>
+                <w:rFonts w:ascii="Arial" w:hAnsi="Arial" w:cs="Arial"/>
+                <w:b/>
+                <w:bCs/>
+              </w:rPr>
+              <w:t>2.Code Review</w:t>
+            </w:r>
+          </w:p>
+          <w:p>
+            <w:pPr>
+              <w:rPr>
+                <w:rFonts w:ascii="Arial" w:hAnsi="Arial" w:cs="Arial"/>
+                <w:b/>
+                <w:bCs/>
+              </w:rPr>
+            </w:pPr>
+            <w:r>
+              <w:rPr>
+                <w:rFonts w:ascii="Arial" w:hAnsi="Arial" w:cs="Arial"/>
+                <w:b/>
+                <w:bCs/>
+              </w:rPr>
+              <w:t>3.Marshalling and UnMarshalling Lecture</w:t>
+            </w:r>
+          </w:p>
+        </w:tc>
+        <w:tc>
+          <w:tcPr>
+            <w:tcW w:w="3069" w:type="dxa"/>
+          </w:tcPr>
+          <w:p>
+            <w:pPr>
+              <w:jc w:val="center"/>
+              <w:rPr>
+                <w:rFonts w:ascii="Arial" w:hAnsi="Arial" w:cs="Arial"/>
+                <w:b/>
+                <w:bCs/>
+              </w:rPr>
+            </w:pPr>
+            <w:r>
+              <w:rPr>
+                <w:rFonts w:ascii="Arial" w:hAnsi="Arial" w:cs="Arial"/>
+                <w:b/>
+                <w:bCs/>
+              </w:rPr>
+              <w:t>Done</w:t>
+            </w:r>
             <w:bookmarkStart w:id="0" w:name="_GoBack"/>
             <w:bookmarkEnd w:id="0"/>
-          </w:p>
-        </w:tc>
-        <w:tc>
-          <w:tcPr>
-            <w:tcW w:w="3069" w:type="dxa"/>
-          </w:tcPr>
-          <w:p>
-            <w:pPr>
-              <w:jc w:val="center"/>
-              <w:rPr>
-                <w:rFonts w:ascii="Arial" w:hAnsi="Arial" w:cs="Arial"/>
-                <w:b/>
-                <w:bCs/>
-              </w:rPr>
-            </w:pPr>
-            <w:r>
-              <w:rPr>
-                <w:rFonts w:ascii="Arial" w:hAnsi="Arial" w:cs="Arial"/>
-                <w:b/>
-                <w:bCs/>
-              </w:rPr>
-              <w:t>Done</w:t>
-            </w:r>
           </w:p>
         </w:tc>
         <w:tc>
@@ -1114,7 +1259,6 @@
           <w:sz w:val="28"/>
           <w:szCs w:val="28"/>
         </w:rPr>
-        <w:lastRenderedPageBreak/>
         <w:t xml:space="preserve">Supervisor’s Comment </w:t>
       </w:r>
     </w:p>
@@ -2045,7 +2189,7 @@
   <a:extraClrSchemeLst/>
   <a:extLst>
     <a:ext uri="{05A4C25C-085E-4340-85A3-A5531E510DB2}">
-      <thm15:themeFamily xmlns:thm15="http://schemas.microsoft.com/office/thememl/2012/main" xmlns="" name="Office Theme" id="{62F939B6-93AF-4DB8-9C6B-D6C7DFDC589F}" vid="{4A3C46E8-61CC-4603-A589-7422A47A8E4A}"/>
+      <thm15:themeFamily xmlns="" xmlns:thm15="http://schemas.microsoft.com/office/thememl/2012/main" name="Office Theme" id="{62F939B6-93AF-4DB8-9C6B-D6C7DFDC589F}" vid="{4A3C46E8-61CC-4603-A589-7422A47A8E4A}"/>
     </a:ext>
   </a:extLst>
 </a:theme>
@@ -2056,7 +2200,7 @@
 </file>
 
 <file path=customXml/itemProps1.xml><?xml version="1.0" encoding="utf-8"?>
-<ds:datastoreItem xmlns:ds="http://schemas.openxmlformats.org/officeDocument/2006/customXml" ds:itemID="{95B4379C-2C7B-4928-AEE5-F31690901C35}">
+<ds:datastoreItem xmlns:ds="http://schemas.openxmlformats.org/officeDocument/2006/customXml" ds:itemID="{962BD716-396C-4112-8331-8CD9B98C1981}">
   <ds:schemaRefs>
     <ds:schemaRef ds:uri="http://schemas.openxmlformats.org/officeDocument/2006/bibliography"/>
   </ds:schemaRefs>

</xml_diff>

<commit_message>
nine week final day
</commit_message>
<xml_diff>
--- a/01072019KaungPyaeSoneTun.docx
+++ b/01072019KaungPyaeSoneTun.docx
@@ -1184,8 +1184,240 @@
               </w:rPr>
               <w:t>Done</w:t>
             </w:r>
+          </w:p>
+        </w:tc>
+        <w:tc>
+          <w:tcPr>
+            <w:tcW w:w="1448" w:type="dxa"/>
+          </w:tcPr>
+          <w:p>
+            <w:pPr>
+              <w:jc w:val="center"/>
+              <w:rPr>
+                <w:rFonts w:ascii="Arial" w:hAnsi="Arial" w:cs="Arial"/>
+                <w:b/>
+                <w:bCs/>
+              </w:rPr>
+            </w:pPr>
+          </w:p>
+        </w:tc>
+      </w:tr>
+      <w:tr>
+        <w:trPr>
+          <w:trHeight w:val="849"/>
+        </w:trPr>
+        <w:tc>
+          <w:tcPr>
+            <w:tcW w:w="760" w:type="dxa"/>
+          </w:tcPr>
+          <w:p>
+            <w:pPr>
+              <w:jc w:val="center"/>
+              <w:rPr>
+                <w:rFonts w:ascii="Arial" w:hAnsi="Arial" w:cs="Arial"/>
+                <w:b/>
+                <w:bCs/>
+              </w:rPr>
+            </w:pPr>
+            <w:r>
+              <w:rPr>
+                <w:rFonts w:ascii="Arial" w:hAnsi="Arial" w:cs="Arial"/>
+                <w:b/>
+                <w:bCs/>
+              </w:rPr>
+              <w:lastRenderedPageBreak/>
+              <w:t>6</w:t>
+            </w:r>
+          </w:p>
+        </w:tc>
+        <w:tc>
+          <w:tcPr>
+            <w:tcW w:w="1645" w:type="dxa"/>
+          </w:tcPr>
+          <w:p>
+            <w:pPr>
+              <w:jc w:val="center"/>
+              <w:rPr>
+                <w:rFonts w:ascii="Arial" w:hAnsi="Arial" w:cs="Arial"/>
+                <w:b/>
+                <w:bCs/>
+              </w:rPr>
+            </w:pPr>
+            <w:r>
+              <w:rPr>
+                <w:rFonts w:ascii="Arial" w:hAnsi="Arial" w:cs="Arial"/>
+                <w:b/>
+                <w:bCs/>
+              </w:rPr>
+              <w:t>6.7.2019</w:t>
+            </w:r>
+          </w:p>
+        </w:tc>
+        <w:tc>
+          <w:tcPr>
+            <w:tcW w:w="3721" w:type="dxa"/>
+          </w:tcPr>
+          <w:p>
+            <w:pPr>
+              <w:rPr>
+                <w:rFonts w:ascii="Arial" w:hAnsi="Arial" w:cs="Arial"/>
+                <w:b/>
+                <w:bCs/>
+              </w:rPr>
+            </w:pPr>
+            <w:r>
+              <w:rPr>
+                <w:rFonts w:ascii="Arial" w:hAnsi="Arial" w:cs="Arial"/>
+                <w:b/>
+                <w:bCs/>
+              </w:rPr>
+              <w:t>1.Java Assignment (Bizleap HR Intern Project)</w:t>
+            </w:r>
+          </w:p>
+          <w:p>
+            <w:pPr>
+              <w:rPr>
+                <w:rFonts w:ascii="Arial" w:hAnsi="Arial" w:cs="Arial"/>
+                <w:b/>
+                <w:bCs/>
+              </w:rPr>
+            </w:pPr>
+            <w:r>
+              <w:rPr>
+                <w:rFonts w:ascii="Arial" w:hAnsi="Arial" w:cs="Arial"/>
+                <w:b/>
+                <w:bCs/>
+              </w:rPr>
+              <w:t>2.Code Review</w:t>
+            </w:r>
+          </w:p>
+        </w:tc>
+        <w:tc>
+          <w:tcPr>
+            <w:tcW w:w="3069" w:type="dxa"/>
+          </w:tcPr>
+          <w:p>
+            <w:pPr>
+              <w:jc w:val="center"/>
+              <w:rPr>
+                <w:rFonts w:ascii="Arial" w:hAnsi="Arial" w:cs="Arial"/>
+                <w:b/>
+                <w:bCs/>
+              </w:rPr>
+            </w:pPr>
+            <w:r>
+              <w:rPr>
+                <w:rFonts w:ascii="Arial" w:hAnsi="Arial" w:cs="Arial"/>
+                <w:b/>
+                <w:bCs/>
+              </w:rPr>
+              <w:t>Done</w:t>
+            </w:r>
+          </w:p>
+        </w:tc>
+        <w:tc>
+          <w:tcPr>
+            <w:tcW w:w="1448" w:type="dxa"/>
+          </w:tcPr>
+          <w:p>
+            <w:pPr>
+              <w:jc w:val="center"/>
+              <w:rPr>
+                <w:rFonts w:ascii="Arial" w:hAnsi="Arial" w:cs="Arial"/>
+                <w:b/>
+                <w:bCs/>
+              </w:rPr>
+            </w:pPr>
+          </w:p>
+        </w:tc>
+      </w:tr>
+      <w:tr>
+        <w:trPr>
+          <w:trHeight w:val="849"/>
+        </w:trPr>
+        <w:tc>
+          <w:tcPr>
+            <w:tcW w:w="760" w:type="dxa"/>
+          </w:tcPr>
+          <w:p>
+            <w:pPr>
+              <w:jc w:val="center"/>
+              <w:rPr>
+                <w:rFonts w:ascii="Arial" w:hAnsi="Arial" w:cs="Arial"/>
+                <w:b/>
+                <w:bCs/>
+              </w:rPr>
+            </w:pPr>
+            <w:r>
+              <w:rPr>
+                <w:rFonts w:ascii="Arial" w:hAnsi="Arial" w:cs="Arial"/>
+                <w:b/>
+                <w:bCs/>
+              </w:rPr>
+              <w:t>7</w:t>
+            </w:r>
+          </w:p>
+        </w:tc>
+        <w:tc>
+          <w:tcPr>
+            <w:tcW w:w="1645" w:type="dxa"/>
+          </w:tcPr>
+          <w:p>
+            <w:pPr>
+              <w:jc w:val="center"/>
+              <w:rPr>
+                <w:rFonts w:ascii="Arial" w:hAnsi="Arial" w:cs="Arial"/>
+                <w:b/>
+                <w:bCs/>
+              </w:rPr>
+            </w:pPr>
+            <w:r>
+              <w:rPr>
+                <w:rFonts w:ascii="Arial" w:hAnsi="Arial" w:cs="Arial"/>
+                <w:b/>
+                <w:bCs/>
+              </w:rPr>
+              <w:t>7.7.2019</w:t>
+            </w:r>
+          </w:p>
+        </w:tc>
+        <w:tc>
+          <w:tcPr>
+            <w:tcW w:w="3721" w:type="dxa"/>
+          </w:tcPr>
+          <w:p>
+            <w:pPr>
+              <w:rPr>
+                <w:rFonts w:ascii="Arial" w:hAnsi="Arial" w:cs="Arial"/>
+                <w:b/>
+                <w:bCs/>
+              </w:rPr>
+            </w:pPr>
+            <w:r>
+              <w:rPr>
+                <w:rFonts w:ascii="Arial" w:hAnsi="Arial" w:cs="Arial"/>
+                <w:b/>
+                <w:bCs/>
+              </w:rPr>
+              <w:t>Holiday</w:t>
+            </w:r>
             <w:bookmarkStart w:id="0" w:name="_GoBack"/>
             <w:bookmarkEnd w:id="0"/>
+          </w:p>
+        </w:tc>
+        <w:tc>
+          <w:tcPr>
+            <w:tcW w:w="3069" w:type="dxa"/>
+          </w:tcPr>
+          <w:p>
+            <w:pPr>
+              <w:jc w:val="center"/>
+              <w:rPr>
+                <w:rFonts w:ascii="Arial" w:hAnsi="Arial" w:cs="Arial"/>
+                <w:b/>
+                <w:bCs/>
+              </w:rPr>
+            </w:pPr>
           </w:p>
         </w:tc>
         <w:tc>
@@ -2189,7 +2421,7 @@
   <a:extraClrSchemeLst/>
   <a:extLst>
     <a:ext uri="{05A4C25C-085E-4340-85A3-A5531E510DB2}">
-      <thm15:themeFamily xmlns="" xmlns:thm15="http://schemas.microsoft.com/office/thememl/2012/main" name="Office Theme" id="{62F939B6-93AF-4DB8-9C6B-D6C7DFDC589F}" vid="{4A3C46E8-61CC-4603-A589-7422A47A8E4A}"/>
+      <thm15:themeFamily xmlns:thm15="http://schemas.microsoft.com/office/thememl/2012/main" xmlns="" name="Office Theme" id="{62F939B6-93AF-4DB8-9C6B-D6C7DFDC589F}" vid="{4A3C46E8-61CC-4603-A589-7422A47A8E4A}"/>
     </a:ext>
   </a:extLst>
 </a:theme>
@@ -2200,7 +2432,7 @@
 </file>
 
 <file path=customXml/itemProps1.xml><?xml version="1.0" encoding="utf-8"?>
-<ds:datastoreItem xmlns:ds="http://schemas.openxmlformats.org/officeDocument/2006/customXml" ds:itemID="{962BD716-396C-4112-8331-8CD9B98C1981}">
+<ds:datastoreItem xmlns:ds="http://schemas.openxmlformats.org/officeDocument/2006/customXml" ds:itemID="{BC346687-174A-433B-8ED1-6E4ABEA77FFB}">
   <ds:schemaRefs>
     <ds:schemaRef ds:uri="http://schemas.openxmlformats.org/officeDocument/2006/bibliography"/>
   </ds:schemaRefs>

</xml_diff>